<commit_message>
Rewrite usermanual in latex
</commit_message>
<xml_diff>
--- a/documentacion/old_format/Manual de usuario.docx
+++ b/documentacion/old_format/Manual de usuario.docx
@@ -12,8 +12,6 @@
         </w:rPr>
       </w:pPr>
       <w:bookmarkStart w:id="0" w:name="_Toc42570055"/>
-      <w:bookmarkStart w:id="1" w:name="_GoBack"/>
-      <w:bookmarkEnd w:id="1"/>
       <w:r>
         <w:rPr>
           <w:rFonts w:ascii="Arial" w:hAnsi="Arial" w:cs="Arial"/>
@@ -1144,7 +1142,7 @@
           <w:lang w:val="es-MX"/>
         </w:rPr>
       </w:pPr>
-      <w:bookmarkStart w:id="2" w:name="_Toc42570056"/>
+      <w:bookmarkStart w:id="1" w:name="_Toc42570056"/>
       <w:r>
         <w:rPr>
           <w:rFonts w:ascii="Arial" w:hAnsi="Arial" w:cs="Arial"/>
@@ -1153,7 +1151,7 @@
         <w:lastRenderedPageBreak/>
         <w:t>Como agregar un nuevo algoritmo</w:t>
       </w:r>
-      <w:bookmarkEnd w:id="2"/>
+      <w:bookmarkEnd w:id="1"/>
     </w:p>
     <w:p>
       <w:pPr>
@@ -1338,7 +1336,7 @@
           <w:rFonts w:ascii="Arial" w:hAnsi="Arial" w:cs="Arial"/>
         </w:rPr>
       </w:pPr>
-      <w:bookmarkStart w:id="3" w:name="_Ref42552474"/>
+      <w:bookmarkStart w:id="2" w:name="_Ref42552474"/>
       <w:r>
         <w:rPr>
           <w:rFonts w:ascii="Arial" w:hAnsi="Arial" w:cs="Arial"/>
@@ -1376,7 +1374,7 @@
         </w:rPr>
         <w:fldChar w:fldCharType="end"/>
       </w:r>
-      <w:bookmarkEnd w:id="3"/>
+      <w:bookmarkEnd w:id="2"/>
       <w:r>
         <w:rPr>
           <w:rFonts w:ascii="Arial" w:hAnsi="Arial" w:cs="Arial"/>
@@ -1791,7 +1789,7 @@
           <w:lang w:val="es-MX"/>
         </w:rPr>
       </w:pPr>
-      <w:bookmarkStart w:id="4" w:name="_Ref42554868"/>
+      <w:bookmarkStart w:id="3" w:name="_Ref42554868"/>
       <w:r>
         <w:rPr>
           <w:rFonts w:ascii="Arial" w:hAnsi="Arial" w:cs="Arial"/>
@@ -1829,7 +1827,7 @@
         </w:rPr>
         <w:fldChar w:fldCharType="end"/>
       </w:r>
-      <w:bookmarkEnd w:id="4"/>
+      <w:bookmarkEnd w:id="3"/>
       <w:r>
         <w:rPr>
           <w:rFonts w:ascii="Arial" w:hAnsi="Arial" w:cs="Arial"/>
@@ -2070,7 +2068,7 @@
           <w:rFonts w:ascii="Arial" w:hAnsi="Arial" w:cs="Arial"/>
         </w:rPr>
       </w:pPr>
-      <w:bookmarkStart w:id="5" w:name="_Ref42554430"/>
+      <w:bookmarkStart w:id="4" w:name="_Ref42554430"/>
       <w:r>
         <w:rPr>
           <w:rFonts w:ascii="Arial" w:hAnsi="Arial" w:cs="Arial"/>
@@ -2108,7 +2106,7 @@
         </w:rPr>
         <w:fldChar w:fldCharType="end"/>
       </w:r>
-      <w:bookmarkEnd w:id="5"/>
+      <w:bookmarkEnd w:id="4"/>
       <w:r>
         <w:rPr>
           <w:rFonts w:ascii="Arial" w:hAnsi="Arial" w:cs="Arial"/>
@@ -2137,7 +2135,7 @@
           <w:lang w:val="es-MX"/>
         </w:rPr>
       </w:pPr>
-      <w:bookmarkStart w:id="6" w:name="_Toc42570057"/>
+      <w:bookmarkStart w:id="5" w:name="_Toc42570057"/>
       <w:r>
         <w:rPr>
           <w:rFonts w:ascii="Arial" w:hAnsi="Arial" w:cs="Arial"/>
@@ -2146,7 +2144,7 @@
         <w:lastRenderedPageBreak/>
         <w:t>Como agregar un nuevo problema</w:t>
       </w:r>
-      <w:bookmarkEnd w:id="6"/>
+      <w:bookmarkEnd w:id="5"/>
     </w:p>
     <w:p>
       <w:pPr>
@@ -2450,7 +2448,19 @@
         <w:rPr>
           <w:rFonts w:ascii="Arial" w:hAnsi="Arial" w:cs="Arial"/>
         </w:rPr>
-        <w:t>: Indica el valor mínimo que puede tomar una variable en un índice especifico.</w:t>
+        <w:t xml:space="preserve">: Indica el valor mínimo que puede tomar una variable en un índice </w:t>
+      </w:r>
+      <w:r>
+        <w:rPr>
+          <w:rFonts w:ascii="Arial" w:hAnsi="Arial" w:cs="Arial"/>
+        </w:rPr>
+        <w:t>específico</w:t>
+      </w:r>
+      <w:r>
+        <w:rPr>
+          <w:rFonts w:ascii="Arial" w:hAnsi="Arial" w:cs="Arial"/>
+        </w:rPr>
+        <w:t>.</w:t>
       </w:r>
     </w:p>
     <w:p>
@@ -2480,7 +2490,19 @@
         <w:rPr>
           <w:rFonts w:ascii="Arial" w:hAnsi="Arial" w:cs="Arial"/>
         </w:rPr>
-        <w:t>: Indica el valor máximo que puede tomar una variable en un índice especifico.</w:t>
+        <w:t xml:space="preserve">: Indica el valor máximo que puede tomar una variable en un índice </w:t>
+      </w:r>
+      <w:r>
+        <w:rPr>
+          <w:rFonts w:ascii="Arial" w:hAnsi="Arial" w:cs="Arial"/>
+        </w:rPr>
+        <w:t>específico</w:t>
+      </w:r>
+      <w:r>
+        <w:rPr>
+          <w:rFonts w:ascii="Arial" w:hAnsi="Arial" w:cs="Arial"/>
+        </w:rPr>
+        <w:t>.</w:t>
       </w:r>
     </w:p>
     <w:p>
@@ -2807,7 +2829,7 @@
           <w:rFonts w:ascii="Arial" w:hAnsi="Arial" w:cs="Arial"/>
         </w:rPr>
       </w:pPr>
-      <w:bookmarkStart w:id="7" w:name="_Ref42556927"/>
+      <w:bookmarkStart w:id="6" w:name="_Ref42556927"/>
       <w:r>
         <w:rPr>
           <w:rFonts w:ascii="Arial" w:hAnsi="Arial" w:cs="Arial"/>
@@ -2845,7 +2867,7 @@
         </w:rPr>
         <w:fldChar w:fldCharType="end"/>
       </w:r>
-      <w:bookmarkEnd w:id="7"/>
+      <w:bookmarkEnd w:id="6"/>
       <w:r>
         <w:rPr>
           <w:rFonts w:ascii="Arial" w:hAnsi="Arial" w:cs="Arial"/>
@@ -2880,7 +2902,7 @@
           <w:lang w:val="es-MX"/>
         </w:rPr>
       </w:pPr>
-      <w:bookmarkStart w:id="8" w:name="_Toc42570058"/>
+      <w:bookmarkStart w:id="7" w:name="_Toc42570058"/>
       <w:r>
         <w:rPr>
           <w:rFonts w:ascii="Arial" w:hAnsi="Arial" w:cs="Arial"/>
@@ -2889,7 +2911,7 @@
         <w:lastRenderedPageBreak/>
         <w:t>Como agregar un nuevo operador</w:t>
       </w:r>
-      <w:bookmarkEnd w:id="8"/>
+      <w:bookmarkEnd w:id="7"/>
     </w:p>
     <w:p>
       <w:pPr>
@@ -3059,7 +3081,7 @@
           <w:lang w:val="es-MX"/>
         </w:rPr>
       </w:pPr>
-      <w:bookmarkStart w:id="9" w:name="_Toc42570059"/>
+      <w:bookmarkStart w:id="8" w:name="_Toc42570059"/>
       <w:r>
         <w:rPr>
           <w:rFonts w:ascii="Arial" w:hAnsi="Arial" w:cs="Arial"/>
@@ -3067,7 +3089,7 @@
         </w:rPr>
         <w:t>@DefaultConstructor</w:t>
       </w:r>
-      <w:bookmarkEnd w:id="9"/>
+      <w:bookmarkEnd w:id="8"/>
     </w:p>
     <w:p>
       <w:pPr>
@@ -3271,8 +3293,8 @@
           <w:rFonts w:ascii="Arial" w:hAnsi="Arial" w:cs="Arial"/>
         </w:rPr>
       </w:pPr>
-      <w:bookmarkStart w:id="10" w:name="_Ref42548375"/>
-      <w:bookmarkStart w:id="11" w:name="_Toc42547985"/>
+      <w:bookmarkStart w:id="9" w:name="_Ref42548375"/>
+      <w:bookmarkStart w:id="10" w:name="_Toc42547985"/>
       <w:r>
         <w:rPr>
           <w:rFonts w:ascii="Arial" w:hAnsi="Arial" w:cs="Arial"/>
@@ -3310,14 +3332,14 @@
         </w:rPr>
         <w:fldChar w:fldCharType="end"/>
       </w:r>
+      <w:bookmarkEnd w:id="9"/>
+      <w:r>
+        <w:rPr>
+          <w:rFonts w:ascii="Arial" w:hAnsi="Arial" w:cs="Arial"/>
+        </w:rPr>
+        <w:t>, constructor de un solo parámetro.</w:t>
+      </w:r>
       <w:bookmarkEnd w:id="10"/>
-      <w:r>
-        <w:rPr>
-          <w:rFonts w:ascii="Arial" w:hAnsi="Arial" w:cs="Arial"/>
-        </w:rPr>
-        <w:t>, constructor de un solo parámetro.</w:t>
-      </w:r>
-      <w:bookmarkEnd w:id="11"/>
     </w:p>
     <w:p>
       <w:pPr>
@@ -3381,8 +3403,8 @@
           <w:rFonts w:ascii="Arial" w:hAnsi="Arial" w:cs="Arial"/>
         </w:rPr>
       </w:pPr>
-      <w:bookmarkStart w:id="12" w:name="_Ref42548380"/>
-      <w:bookmarkStart w:id="13" w:name="_Toc42547986"/>
+      <w:bookmarkStart w:id="11" w:name="_Ref42548380"/>
+      <w:bookmarkStart w:id="12" w:name="_Toc42547986"/>
       <w:r>
         <w:rPr>
           <w:rFonts w:ascii="Arial" w:hAnsi="Arial" w:cs="Arial"/>
@@ -3420,14 +3442,14 @@
         </w:rPr>
         <w:fldChar w:fldCharType="end"/>
       </w:r>
+      <w:bookmarkEnd w:id="11"/>
+      <w:r>
+        <w:rPr>
+          <w:rFonts w:ascii="Arial" w:hAnsi="Arial" w:cs="Arial"/>
+        </w:rPr>
+        <w:t>, constructor de múltiples parámetros</w:t>
+      </w:r>
       <w:bookmarkEnd w:id="12"/>
-      <w:r>
-        <w:rPr>
-          <w:rFonts w:ascii="Arial" w:hAnsi="Arial" w:cs="Arial"/>
-        </w:rPr>
-        <w:t>, constructor de múltiples parámetros</w:t>
-      </w:r>
-      <w:bookmarkEnd w:id="13"/>
     </w:p>
     <w:p>
       <w:pPr>
@@ -3690,8 +3712,8 @@
           <w:b/>
         </w:rPr>
       </w:pPr>
-      <w:bookmarkStart w:id="14" w:name="_Ref42548406"/>
-      <w:bookmarkStart w:id="15" w:name="_Toc42547987"/>
+      <w:bookmarkStart w:id="13" w:name="_Ref42548406"/>
+      <w:bookmarkStart w:id="14" w:name="_Toc42547987"/>
       <w:r>
         <w:rPr>
           <w:rFonts w:ascii="Arial" w:hAnsi="Arial" w:cs="Arial"/>
@@ -3729,7 +3751,7 @@
         </w:rPr>
         <w:fldChar w:fldCharType="end"/>
       </w:r>
-      <w:bookmarkEnd w:id="14"/>
+      <w:bookmarkEnd w:id="13"/>
       <w:r>
         <w:rPr>
           <w:rFonts w:ascii="Arial" w:hAnsi="Arial" w:cs="Arial"/>
@@ -3750,7 +3772,7 @@
         </w:rPr>
         <w:t>.</w:t>
       </w:r>
-      <w:bookmarkEnd w:id="15"/>
+      <w:bookmarkEnd w:id="14"/>
     </w:p>
     <w:p>
       <w:pPr>
@@ -3810,8 +3832,8 @@
           <w:rFonts w:ascii="Arial" w:hAnsi="Arial" w:cs="Arial"/>
         </w:rPr>
       </w:pPr>
-      <w:bookmarkStart w:id="16" w:name="_Ref42548414"/>
-      <w:bookmarkStart w:id="17" w:name="_Toc42547988"/>
+      <w:bookmarkStart w:id="15" w:name="_Ref42548414"/>
+      <w:bookmarkStart w:id="16" w:name="_Toc42547988"/>
       <w:r>
         <w:rPr>
           <w:rFonts w:ascii="Arial" w:hAnsi="Arial" w:cs="Arial"/>
@@ -3849,7 +3871,7 @@
         </w:rPr>
         <w:fldChar w:fldCharType="end"/>
       </w:r>
-      <w:bookmarkEnd w:id="16"/>
+      <w:bookmarkEnd w:id="15"/>
       <w:r>
         <w:rPr>
           <w:rFonts w:ascii="Arial" w:hAnsi="Arial" w:cs="Arial"/>
@@ -3870,7 +3892,7 @@
         </w:rPr>
         <w:t>.</w:t>
       </w:r>
-      <w:bookmarkEnd w:id="17"/>
+      <w:bookmarkEnd w:id="16"/>
     </w:p>
     <w:p>
       <w:pPr>
@@ -3933,7 +3955,7 @@
           <w:lang w:val="es-MX"/>
         </w:rPr>
       </w:pPr>
-      <w:bookmarkStart w:id="18" w:name="_Toc42570060"/>
+      <w:bookmarkStart w:id="17" w:name="_Toc42570060"/>
       <w:r>
         <w:rPr>
           <w:rFonts w:ascii="Arial" w:hAnsi="Arial" w:cs="Arial"/>
@@ -3948,7 +3970,7 @@
         </w:rPr>
         <w:t xml:space="preserve"> agregar un nuevo experimento y hacerlo visible desde la interfaz gráfica</w:t>
       </w:r>
-      <w:bookmarkEnd w:id="18"/>
+      <w:bookmarkEnd w:id="17"/>
     </w:p>
     <w:p>
       <w:pPr>
@@ -4142,7 +4164,7 @@
           <w:rFonts w:ascii="Arial" w:hAnsi="Arial" w:cs="Arial"/>
         </w:rPr>
       </w:pPr>
-      <w:bookmarkStart w:id="19" w:name="_Ref42562395"/>
+      <w:bookmarkStart w:id="18" w:name="_Ref42562395"/>
       <w:r>
         <w:rPr>
           <w:rFonts w:ascii="Arial" w:hAnsi="Arial" w:cs="Arial"/>
@@ -4180,7 +4202,7 @@
         </w:rPr>
         <w:fldChar w:fldCharType="end"/>
       </w:r>
-      <w:bookmarkEnd w:id="19"/>
+      <w:bookmarkEnd w:id="18"/>
       <w:r>
         <w:rPr>
           <w:rFonts w:ascii="Arial" w:hAnsi="Arial" w:cs="Arial"/>
@@ -4340,7 +4362,7 @@
           <w:rFonts w:ascii="Arial" w:hAnsi="Arial" w:cs="Arial"/>
         </w:rPr>
       </w:pPr>
-      <w:bookmarkStart w:id="20" w:name="_Toc42570061"/>
+      <w:bookmarkStart w:id="19" w:name="_Toc42570061"/>
       <w:r>
         <w:rPr>
           <w:rFonts w:ascii="Arial" w:hAnsi="Arial" w:cs="Arial"/>
@@ -4348,7 +4370,7 @@
         <w:lastRenderedPageBreak/>
         <w:t>Interfaz Registrable</w:t>
       </w:r>
-      <w:bookmarkEnd w:id="20"/>
+      <w:bookmarkEnd w:id="19"/>
     </w:p>
     <w:p>
       <w:pPr>
@@ -4585,7 +4607,7 @@
           <w:rFonts w:ascii="Arial" w:hAnsi="Arial" w:cs="Arial"/>
         </w:rPr>
       </w:pPr>
-      <w:bookmarkStart w:id="21" w:name="_Ref42562508"/>
+      <w:bookmarkStart w:id="20" w:name="_Ref42562508"/>
       <w:r>
         <w:rPr>
           <w:rFonts w:ascii="Arial" w:hAnsi="Arial" w:cs="Arial"/>
@@ -4623,62 +4645,76 @@
         </w:rPr>
         <w:fldChar w:fldCharType="end"/>
       </w:r>
+      <w:bookmarkEnd w:id="20"/>
+      <w:r>
+        <w:rPr>
+          <w:rFonts w:ascii="Arial" w:hAnsi="Arial" w:cs="Arial"/>
+        </w:rPr>
+        <w:t>, Jerarquía de clases de la interfaz Regist</w:t>
+      </w:r>
+      <w:r>
+        <w:rPr>
+          <w:rFonts w:ascii="Arial" w:hAnsi="Arial" w:cs="Arial"/>
+        </w:rPr>
+        <w:t>r</w:t>
+      </w:r>
+      <w:r>
+        <w:rPr>
+          <w:rFonts w:ascii="Arial" w:hAnsi="Arial" w:cs="Arial"/>
+        </w:rPr>
+        <w:t>able.</w:t>
+      </w:r>
+    </w:p>
+    <w:p>
+      <w:pPr>
+        <w:jc w:val="both"/>
+        <w:rPr>
+          <w:rFonts w:ascii="Arial" w:hAnsi="Arial" w:cs="Arial"/>
+        </w:rPr>
+      </w:pPr>
+      <w:r>
+        <w:rPr>
+          <w:rFonts w:ascii="Arial" w:hAnsi="Arial" w:cs="Arial"/>
+        </w:rPr>
+        <w:t>Ambas interfaces devuelven como resultado una instancia de</w:t>
+      </w:r>
+      <w:r>
+        <w:rPr>
+          <w:rFonts w:ascii="Arial" w:hAnsi="Arial" w:cs="Arial"/>
+        </w:rPr>
+        <w:t>l</w:t>
+      </w:r>
+      <w:r>
+        <w:rPr>
+          <w:rFonts w:ascii="Arial" w:hAnsi="Arial" w:cs="Arial"/>
+        </w:rPr>
+        <w:t xml:space="preserve"> </w:t>
+      </w:r>
+      <w:r>
+        <w:rPr>
+          <w:rFonts w:ascii="Arial" w:hAnsi="Arial" w:cs="Arial"/>
+        </w:rPr>
+        <w:t>e</w:t>
+      </w:r>
+      <w:r>
+        <w:rPr>
+          <w:rFonts w:ascii="Arial" w:hAnsi="Arial" w:cs="Arial"/>
+        </w:rPr>
+        <w:t xml:space="preserve">xperimento la cual es usada para realizar la simulación. Los métodos utilizados por la interfaz </w:t>
+      </w:r>
+      <w:r>
+        <w:rPr>
+          <w:rFonts w:ascii="Arial" w:hAnsi="Arial" w:cs="Arial"/>
+        </w:rPr>
+        <w:t>Registrable</w:t>
+      </w:r>
+      <w:bookmarkStart w:id="21" w:name="_GoBack"/>
       <w:bookmarkEnd w:id="21"/>
       <w:r>
         <w:rPr>
           <w:rFonts w:ascii="Arial" w:hAnsi="Arial" w:cs="Arial"/>
         </w:rPr>
-        <w:t>, Jerarquía de clases de la interfaz Regist</w:t>
-      </w:r>
-      <w:r>
-        <w:rPr>
-          <w:rFonts w:ascii="Arial" w:hAnsi="Arial" w:cs="Arial"/>
-        </w:rPr>
-        <w:t>r</w:t>
-      </w:r>
-      <w:r>
-        <w:rPr>
-          <w:rFonts w:ascii="Arial" w:hAnsi="Arial" w:cs="Arial"/>
-        </w:rPr>
-        <w:t>able.</w:t>
-      </w:r>
-    </w:p>
-    <w:p>
-      <w:pPr>
-        <w:jc w:val="both"/>
-        <w:rPr>
-          <w:rFonts w:ascii="Arial" w:hAnsi="Arial" w:cs="Arial"/>
-        </w:rPr>
-      </w:pPr>
-      <w:r>
-        <w:rPr>
-          <w:rFonts w:ascii="Arial" w:hAnsi="Arial" w:cs="Arial"/>
-        </w:rPr>
-        <w:t>Ambas interfaces devuelven como resultado una instancia de</w:t>
-      </w:r>
-      <w:r>
-        <w:rPr>
-          <w:rFonts w:ascii="Arial" w:hAnsi="Arial" w:cs="Arial"/>
-        </w:rPr>
-        <w:t>l</w:t>
-      </w:r>
-      <w:r>
-        <w:rPr>
-          <w:rFonts w:ascii="Arial" w:hAnsi="Arial" w:cs="Arial"/>
-        </w:rPr>
-        <w:t xml:space="preserve"> </w:t>
-      </w:r>
-      <w:r>
-        <w:rPr>
-          <w:rFonts w:ascii="Arial" w:hAnsi="Arial" w:cs="Arial"/>
-        </w:rPr>
-        <w:t>e</w:t>
-      </w:r>
-      <w:r>
-        <w:rPr>
-          <w:rFonts w:ascii="Arial" w:hAnsi="Arial" w:cs="Arial"/>
-        </w:rPr>
-        <w:t>xperimento la cual es usada para realizar la simulación. Los métodos utilizados por la interfaz registrable son:</w:t>
+        <w:t xml:space="preserve"> son:</w:t>
       </w:r>
     </w:p>
     <w:p>
@@ -4975,14 +5011,14 @@
           <w:rFonts w:ascii="Arial" w:hAnsi="Arial" w:cs="Arial"/>
           <w:lang w:val="es-ES"/>
         </w:rPr>
-        <w:t>É</w:t>
+        <w:t>Estos</w:t>
       </w:r>
       <w:r>
         <w:rPr>
           <w:rFonts w:ascii="Arial" w:hAnsi="Arial" w:cs="Arial"/>
           <w:lang w:val="es-ES"/>
         </w:rPr>
-        <w:t xml:space="preserve">stos </w:t>
+        <w:t xml:space="preserve"> </w:t>
       </w:r>
       <w:r>
         <w:rPr>
@@ -5753,14 +5789,27 @@
       <w:r>
         <w:t xml:space="preserve">Ilustración </w:t>
       </w:r>
-      <w:fldSimple w:instr=" SEQ Ilustración \* ARABIC ">
-        <w:r>
-          <w:rPr>
-            <w:noProof/>
-          </w:rPr>
-          <w:t>11</w:t>
-        </w:r>
-      </w:fldSimple>
+      <w:r>
+        <w:fldChar w:fldCharType="begin"/>
+      </w:r>
+      <w:r>
+        <w:instrText xml:space="preserve"> SEQ Ilustración \* ARABIC </w:instrText>
+      </w:r>
+      <w:r>
+        <w:fldChar w:fldCharType="separate"/>
+      </w:r>
+      <w:r>
+        <w:rPr>
+          <w:noProof/>
+        </w:rPr>
+        <w:t>11</w:t>
+      </w:r>
+      <w:r>
+        <w:rPr>
+          <w:noProof/>
+        </w:rPr>
+        <w:fldChar w:fldCharType="end"/>
+      </w:r>
       <w:bookmarkEnd w:id="22"/>
       <w:r>
         <w:t>, Constructor de</w:t>
@@ -5834,14 +5883,27 @@
       <w:r>
         <w:t xml:space="preserve">Ilustración </w:t>
       </w:r>
-      <w:fldSimple w:instr=" SEQ Ilustración \* ARABIC ">
-        <w:r>
-          <w:rPr>
-            <w:noProof/>
-          </w:rPr>
-          <w:t>12</w:t>
-        </w:r>
-      </w:fldSimple>
+      <w:r>
+        <w:fldChar w:fldCharType="begin"/>
+      </w:r>
+      <w:r>
+        <w:instrText xml:space="preserve"> SEQ Ilustración \* ARABIC </w:instrText>
+      </w:r>
+      <w:r>
+        <w:fldChar w:fldCharType="separate"/>
+      </w:r>
+      <w:r>
+        <w:rPr>
+          <w:noProof/>
+        </w:rPr>
+        <w:t>12</w:t>
+      </w:r>
+      <w:r>
+        <w:rPr>
+          <w:noProof/>
+        </w:rPr>
+        <w:fldChar w:fldCharType="end"/>
+      </w:r>
       <w:bookmarkEnd w:id="23"/>
       <w:r>
         <w:t>, Implementación del método build de la clase PipeOptimizingRegister.</w:t>
@@ -5907,14 +5969,27 @@
       <w:r>
         <w:t xml:space="preserve">Ilustración </w:t>
       </w:r>
-      <w:fldSimple w:instr=" SEQ Ilustración \* ARABIC ">
-        <w:r>
-          <w:rPr>
-            <w:noProof/>
-          </w:rPr>
-          <w:t>13</w:t>
-        </w:r>
-      </w:fldSimple>
+      <w:r>
+        <w:fldChar w:fldCharType="begin"/>
+      </w:r>
+      <w:r>
+        <w:instrText xml:space="preserve"> SEQ Ilustración \* ARABIC </w:instrText>
+      </w:r>
+      <w:r>
+        <w:fldChar w:fldCharType="separate"/>
+      </w:r>
+      <w:r>
+        <w:rPr>
+          <w:noProof/>
+        </w:rPr>
+        <w:t>13</w:t>
+      </w:r>
+      <w:r>
+        <w:rPr>
+          <w:noProof/>
+        </w:rPr>
+        <w:fldChar w:fldCharType="end"/>
+      </w:r>
       <w:bookmarkEnd w:id="24"/>
       <w:r>
         <w:t>, Implementación del método opcional getParameters de la clase PipeOptimizingRegister.</w:t>
@@ -6045,23 +6120,13 @@
         <w:rPr>
           <w:rFonts w:ascii="Arial" w:hAnsi="Arial" w:cs="Arial"/>
         </w:rPr>
-        <w:t xml:space="preserve">La anotación </w:t>
-      </w:r>
-      <w:r>
-        <w:rPr>
-          <w:rFonts w:ascii="Arial" w:hAnsi="Arial" w:cs="Arial"/>
-          <w:b/>
-          <w:bCs/>
-          <w:i/>
-          <w:iCs/>
-        </w:rPr>
-        <w:t xml:space="preserve">@NewProblem </w:t>
-      </w:r>
-      <w:r>
-        <w:rPr>
-          <w:rFonts w:ascii="Arial" w:hAnsi="Arial" w:cs="Arial"/>
-        </w:rPr>
-        <w:t xml:space="preserve">permite indicar el nombre del problema que será mostrado en la interfaz gráfica. Puedes ver el uso de esta anotación en la </w:t>
+        <w:t>Esta anotación permite indicar el nombre del problema que será mostrado en la interfaz gráfica</w:t>
+      </w:r>
+      <w:r>
+        <w:rPr>
+          <w:rFonts w:ascii="Arial" w:hAnsi="Arial" w:cs="Arial"/>
+        </w:rPr>
+        <w:t xml:space="preserve">. Puedes ver el uso de esta anotación en la </w:t>
       </w:r>
       <w:r>
         <w:rPr>
@@ -12170,15 +12235,6 @@
 </file>
 
 <file path=customXml/item1.xml><?xml version="1.0" encoding="utf-8"?>
-<?mso-contentType ?>
-<FormTemplates xmlns="http://schemas.microsoft.com/sharepoint/v3/contenttype/forms">
-  <Display>DocumentLibraryForm</Display>
-  <Edit>DocumentLibraryForm</Edit>
-  <New>DocumentLibraryForm</New>
-</FormTemplates>
-</file>
-
-<file path=customXml/item2.xml><?xml version="1.0" encoding="utf-8"?>
 <ct:contentTypeSchema xmlns:ct="http://schemas.microsoft.com/office/2006/metadata/contentType" xmlns:ma="http://schemas.microsoft.com/office/2006/metadata/properties/metaAttributes" ct:_="" ma:_="" ma:contentTypeName="Document" ma:contentTypeID="0x0101001764E049A25F6040BCEDEAB29458954A" ma:contentTypeVersion="11" ma:contentTypeDescription="Create a new document." ma:contentTypeScope="" ma:versionID="c87da58dea626daadfd5e0c1197ea4a3">
   <xsd:schema xmlns:xsd="http://www.w3.org/2001/XMLSchema" xmlns:xs="http://www.w3.org/2001/XMLSchema" xmlns:p="http://schemas.microsoft.com/office/2006/metadata/properties" xmlns:ns3="77ee86ef-39d1-439a-9e96-5842c9d49e52" xmlns:ns4="d9ff063f-9dcf-4a39-af6c-bc52d783e339" targetNamespace="http://schemas.microsoft.com/office/2006/metadata/properties" ma:root="true" ma:fieldsID="2d45b13f31306b4359fbe4864b13f7f5" ns3:_="" ns4:_="">
     <xsd:import namespace="77ee86ef-39d1-439a-9e96-5842c9d49e52"/>
@@ -12387,6 +12443,15 @@
 </ct:contentTypeSchema>
 </file>
 
+<file path=customXml/item2.xml><?xml version="1.0" encoding="utf-8"?>
+<?mso-contentType ?>
+<FormTemplates xmlns="http://schemas.microsoft.com/sharepoint/v3/contenttype/forms">
+  <Display>DocumentLibraryForm</Display>
+  <Edit>DocumentLibraryForm</Edit>
+  <New>DocumentLibraryForm</New>
+</FormTemplates>
+</file>
+
 <file path=customXml/item3.xml><?xml version="1.0" encoding="utf-8"?>
 <p:properties xmlns:p="http://schemas.microsoft.com/office/2006/metadata/properties" xmlns:xsi="http://www.w3.org/2001/XMLSchema-instance" xmlns:pc="http://schemas.microsoft.com/office/infopath/2007/PartnerControls">
   <documentManagement/>
@@ -12398,14 +12463,6 @@
 </file>
 
 <file path=customXml/itemProps1.xml><?xml version="1.0" encoding="utf-8"?>
-<ds:datastoreItem xmlns:ds="http://schemas.openxmlformats.org/officeDocument/2006/customXml" ds:itemID="{DC48E8BF-9330-4A8B-A85A-27FB743A7756}">
-  <ds:schemaRefs>
-    <ds:schemaRef ds:uri="http://schemas.microsoft.com/sharepoint/v3/contenttype/forms"/>
-  </ds:schemaRefs>
-</ds:datastoreItem>
-</file>
-
-<file path=customXml/itemProps2.xml><?xml version="1.0" encoding="utf-8"?>
 <ds:datastoreItem xmlns:ds="http://schemas.openxmlformats.org/officeDocument/2006/customXml" ds:itemID="{93D34D80-B526-4444-B845-814F30D6878F}">
   <ds:schemaRefs>
     <ds:schemaRef ds:uri="http://schemas.microsoft.com/office/2006/metadata/contentType"/>
@@ -12424,6 +12481,14 @@
 </ds:datastoreItem>
 </file>
 
+<file path=customXml/itemProps2.xml><?xml version="1.0" encoding="utf-8"?>
+<ds:datastoreItem xmlns:ds="http://schemas.openxmlformats.org/officeDocument/2006/customXml" ds:itemID="{DC48E8BF-9330-4A8B-A85A-27FB743A7756}">
+  <ds:schemaRefs>
+    <ds:schemaRef ds:uri="http://schemas.microsoft.com/sharepoint/v3/contenttype/forms"/>
+  </ds:schemaRefs>
+</ds:datastoreItem>
+</file>
+
 <file path=customXml/itemProps3.xml><?xml version="1.0" encoding="utf-8"?>
 <ds:datastoreItem xmlns:ds="http://schemas.openxmlformats.org/officeDocument/2006/customXml" ds:itemID="{E3593891-0F3A-4388-9F78-5383515D45E8}">
   <ds:schemaRefs>
@@ -12434,7 +12499,7 @@
 </file>
 
 <file path=customXml/itemProps4.xml><?xml version="1.0" encoding="utf-8"?>
-<ds:datastoreItem xmlns:ds="http://schemas.openxmlformats.org/officeDocument/2006/customXml" ds:itemID="{2B33CD3B-A06F-465C-AA2A-B3F0CDE557B0}">
+<ds:datastoreItem xmlns:ds="http://schemas.openxmlformats.org/officeDocument/2006/customXml" ds:itemID="{577BED61-838E-40BC-A732-2A83E1397EBA}">
   <ds:schemaRefs>
     <ds:schemaRef ds:uri="http://schemas.openxmlformats.org/officeDocument/2006/bibliography"/>
   </ds:schemaRefs>

</xml_diff>